<commit_message>
Lutando com o ex 7
</commit_message>
<xml_diff>
--- a/AnotacoesDeAula/aulasAoVivo/Anotações da primeira aula ao vivo Otterwise.docx
+++ b/AnotacoesDeAula/aulasAoVivo/Anotações da primeira aula ao vivo Otterwise.docx
@@ -18577,6 +18577,38 @@
         <w:t>O git add . ele vai adicionar todas as pastas da pasta que você ta para o seu commit</w:t>
       </w:r>
     </w:p>
+    <w:p>
+      <w:r>
+        <w:t xml:space="preserve">Git commit -m “Nosso primeiro commit“  ... max 72 carac. </w:t>
+      </w:r>
+    </w:p>
+    <w:p>
+      <w:r>
+        <w:t>A flag m significa, message</w:t>
+      </w:r>
+    </w:p>
+    <w:p/>
+    <w:p>
+      <w:r>
+        <w:t>Git checkout nome_da_branch</w:t>
+      </w:r>
+    </w:p>
+    <w:p/>
+    <w:p>
+      <w:r>
+        <w:t>O git fetch ele olha as alterações que tem no remoto e você não tem</w:t>
+      </w:r>
+      <w:r>
+        <w:t>. Serve p o repositório local comparar no repositório remoto e saber se tem diferença entre eles.</w:t>
+      </w:r>
+    </w:p>
+    <w:p>
+      <w:r>
+        <w:t>Git pull origin nome_da_branch</w:t>
+      </w:r>
+    </w:p>
+    <w:p/>
+    <w:p/>
     <w:p/>
     <w:p/>
     <w:sectPr>

</xml_diff>

<commit_message>
aula 12 - semana 06
</commit_message>
<xml_diff>
--- a/AnotacoesDeAula/aulasAoVivo/Anotações da primeira aula ao vivo Otterwise.docx
+++ b/AnotacoesDeAula/aulasAoVivo/Anotações da primeira aula ao vivo Otterwise.docx
@@ -18608,6 +18608,343 @@
       </w:r>
     </w:p>
     <w:p/>
+    <w:p>
+      <w:r>
+        <w:t xml:space="preserve">O JSON pode ser um dados e também ser salvo em um formato de arquivo. </w:t>
+      </w:r>
+    </w:p>
+    <w:p/>
+    <w:p/>
+    <w:p/>
+    <w:p>
+      <w:r>
+        <w:lastRenderedPageBreak/>
+        <w:t>{</w:t>
+      </w:r>
+    </w:p>
+    <w:p>
+      <w:r>
+        <w:tab/>
+        <w:t>“name”: pode ser objeto, string, numero</w:t>
+      </w:r>
+      <w:r>
+        <w:t>, array</w:t>
+      </w:r>
+      <w:r>
+        <w:t xml:space="preserve"> etc</w:t>
+      </w:r>
+      <w:r>
+        <w:t xml:space="preserve"> </w:t>
+      </w:r>
+    </w:p>
+    <w:p>
+      <w:r>
+        <w:t>}</w:t>
+      </w:r>
+    </w:p>
+    <w:p/>
+    <w:p>
+      <w:r>
+        <w:t>Não separamos json por virgula</w:t>
+      </w:r>
+    </w:p>
+    <w:p>
+      <w:r>
+        <w:t>{</w:t>
+      </w:r>
+    </w:p>
+    <w:p>
+      <w:r>
+        <w:t>“id”: = 0,</w:t>
+      </w:r>
+    </w:p>
+    <w:p>
+      <w:r>
+        <w:t>“name”: “biblioteca”,</w:t>
+      </w:r>
+    </w:p>
+    <w:p>
+      <w:r>
+        <w:t>“books”: [“Comunicação não violenta”]</w:t>
+      </w:r>
+    </w:p>
+    <w:p>
+      <w:r>
+        <w:t>}</w:t>
+      </w:r>
+    </w:p>
+    <w:p/>
+    <w:p>
+      <w:r>
+        <w:t>Reutilizando código sem com funções, que é isolar ele em arquivos</w:t>
+      </w:r>
+    </w:p>
+    <w:p>
+      <w:r>
+        <w:t xml:space="preserve">E usaremos o import e o export </w:t>
+      </w:r>
+    </w:p>
+    <w:p/>
+    <w:p>
+      <w:r>
+        <w:t>export const hello() =&gt; “hello world”</w:t>
+      </w:r>
+    </w:p>
+    <w:p>
+      <w:r>
+        <w:t>em outro arquivo</w:t>
+      </w:r>
+    </w:p>
+    <w:p>
+      <w:r>
+        <w:t>import { hello } from “./functions.js”</w:t>
+      </w:r>
+    </w:p>
+    <w:p>
+      <w:r>
+        <w:t>para usarmos import e export precisamos utilizar os módulos no JS</w:t>
+      </w:r>
+      <w:r>
+        <w:t xml:space="preserve"> e para usar os módulos nós precisamos utilizar gerenciadores de pacote, que utilizamos o npm do node</w:t>
+      </w:r>
+    </w:p>
+    <w:p/>
+    <w:p>
+      <w:r>
+        <w:t>O yarn é um outro gerenciador de pacotes muito popular, e possui pequenas diferenças em relação ao npm</w:t>
+      </w:r>
+    </w:p>
+    <w:p/>
+    <w:p>
+      <w:pPr>
+        <w:rPr>
+          <w:b/>
+          <w:bCs/>
+        </w:rPr>
+      </w:pPr>
+      <w:r>
+        <w:rPr>
+          <w:b/>
+          <w:bCs/>
+        </w:rPr>
+        <w:t>Criando um projeto utilizando o npm</w:t>
+      </w:r>
+    </w:p>
+    <w:p>
+      <w:pPr>
+        <w:rPr>
+          <w:b/>
+          <w:bCs/>
+        </w:rPr>
+      </w:pPr>
+    </w:p>
+    <w:p>
+      <w:r>
+        <w:t>O packet.json quer dizer que nós temos um workspace</w:t>
+      </w:r>
+    </w:p>
+    <w:p>
+      <w:r>
+        <w:t xml:space="preserve">Então precisamos agora criar nossos projetos </w:t>
+      </w:r>
+      <w:r>
+        <w:t>iniciando com o npm init</w:t>
+      </w:r>
+    </w:p>
+    <w:p/>
+    <w:p>
+      <w:r>
+        <w:t>Ao colcarmos ao só colocarmos o export na frente, isso se chama um export nomeado, contudo nós podemos exportar de outra forma além do nomeado, que seria o export default a diferença é que não podemos mais importar com import { hello } agora iremos por fora das chaves e podemos por o nome que desejarmos</w:t>
+      </w:r>
+    </w:p>
+    <w:p/>
+    <w:p>
+      <w:r>
+        <w:lastRenderedPageBreak/>
+        <w:t xml:space="preserve">Import hello from </w:t>
+      </w:r>
+    </w:p>
+    <w:p/>
+    <w:p>
+      <w:r>
+        <w:t xml:space="preserve">Os módulos nós temos o comum js </w:t>
+      </w:r>
+    </w:p>
+    <w:p/>
+    <w:p>
+      <w:r>
+        <w:t xml:space="preserve">O pack-lock.json ele tem a função de garantir a integridade do pacote que nós estamos utilizando. </w:t>
+      </w:r>
+    </w:p>
+    <w:p>
+      <w:r>
+        <w:t>Lembrar sempre de por o node_modules no gitIgnore.</w:t>
+      </w:r>
+    </w:p>
+    <w:p/>
+    <w:p>
+      <w:r>
+        <w:t xml:space="preserve">Install </w:t>
+      </w:r>
+      <w:hyperlink r:id="rId8" w:history="1">
+        <w:r>
+          <w:rPr>
+            <w:rStyle w:val="Hyperlink"/>
+          </w:rPr>
+          <w:t>date-fns@2.27</w:t>
+        </w:r>
+      </w:hyperlink>
+      <w:r>
+        <w:t xml:space="preserve">   o @ é para podermos escolher qual a versão nós iremos utilizar, caso contrário iremos instalar a última versão estável disponível. </w:t>
+      </w:r>
+    </w:p>
+    <w:p/>
+    <w:p>
+      <w:r>
+        <w:t xml:space="preserve">Uma API é uma interface de comunicações </w:t>
+      </w:r>
+    </w:p>
+    <w:p/>
+    <w:p>
+      <w:r>
+        <w:t xml:space="preserve">Uma requisição o JS lida com requisições utilizando as promises. </w:t>
+      </w:r>
+    </w:p>
+    <w:p/>
+    <w:p>
+      <w:r>
+        <w:t>Uma promise nada mais é que uma promessa e é como o JS lida com uma função assíncrona, um código assíncrono é algo que não acontece na hora, pois ele precisa ir e voltar no servidor. O js já tem implementado essas promises que nos da a possibilidade de implementar essas funções assíncronas</w:t>
+      </w:r>
+    </w:p>
+    <w:p>
+      <w:r>
+        <w:t>Status:</w:t>
+      </w:r>
+    </w:p>
+    <w:p>
+      <w:r>
+        <w:t>Pendente</w:t>
+      </w:r>
+    </w:p>
+    <w:p>
+      <w:r>
+        <w:t>Sucesso</w:t>
+      </w:r>
+    </w:p>
+    <w:p>
+      <w:r>
+        <w:t>Rejeitado ou erro</w:t>
+      </w:r>
+    </w:p>
+    <w:p>
+      <w:r>
+        <w:t>A promise precisa estar dentro de uma função, pq ele precisa retornar uma função</w:t>
+      </w:r>
+    </w:p>
+    <w:p/>
+    <w:p>
+      <w:r>
+        <w:t xml:space="preserve">Async Await </w:t>
+      </w:r>
+    </w:p>
+    <w:p/>
+    <w:p>
+      <w:r>
+        <w:t>Para utilizarmos o await a função mais acima dela tem q ter o label async (função pai)</w:t>
+      </w:r>
+    </w:p>
+    <w:p/>
+    <w:p>
+      <w:r>
+        <w:t xml:space="preserve">Métodos HTTP </w:t>
+      </w:r>
+    </w:p>
+    <w:p>
+      <w:r>
+        <w:t>O get iremos buscar por algum recurso</w:t>
+      </w:r>
+    </w:p>
+    <w:p>
+      <w:r>
+        <w:t>O método HTTP se resume hoje ao get e put</w:t>
+      </w:r>
+      <w:r>
+        <w:t xml:space="preserve"> (atualiza o post)</w:t>
+      </w:r>
+      <w:r>
+        <w:t xml:space="preserve"> </w:t>
+      </w:r>
+      <w:r>
+        <w:t xml:space="preserve">ou post </w:t>
+      </w:r>
+      <w:r>
+        <w:t>(adiciona elemento)</w:t>
+      </w:r>
+    </w:p>
+    <w:p>
+      <w:r>
+        <w:t xml:space="preserve">O PUT troca todas as informações que você mandou no back e o path só parte dele. </w:t>
+      </w:r>
+    </w:p>
+    <w:p>
+      <w:r>
+        <w:lastRenderedPageBreak/>
+        <w:t>Rest e graphicL</w:t>
+      </w:r>
+    </w:p>
+    <w:p/>
+    <w:p>
+      <w:r>
+        <w:t>O padrão REST é orientada a recurso</w:t>
+      </w:r>
+    </w:p>
+    <w:p>
+      <w:r>
+        <w:t>Vamos utilizar promises para nos comunicarmos com a API</w:t>
+      </w:r>
+    </w:p>
+    <w:p/>
+    <w:p>
+      <w:hyperlink r:id="rId9" w:history="1">
+        <w:r>
+          <w:rPr>
+            <w:rStyle w:val="Hyperlink"/>
+          </w:rPr>
+          <w:t>https://jsonplaceholder.typicode.com/</w:t>
+        </w:r>
+      </w:hyperlink>
+      <w:r>
+        <w:t xml:space="preserve">      &gt;&gt;&gt; Fake Api</w:t>
+      </w:r>
+    </w:p>
+    <w:p/>
+    <w:p>
+      <w:r>
+        <w:t xml:space="preserve">para usar ela, precisamos utilizar um cliente HTTP </w:t>
+      </w:r>
+    </w:p>
+    <w:p/>
+    <w:p>
+      <w:r>
+        <w:t>Temos uma biblioteca p fazer essas requisições chamada de axios</w:t>
+      </w:r>
+    </w:p>
+    <w:p>
+      <w:r>
+        <w:t>Npm add axios</w:t>
+      </w:r>
+    </w:p>
+    <w:p/>
+    <w:p>
+      <w:r>
+        <w:t>Um endpoint nada mais é o domínio e o recurso é o que será apresentado depois da / da endereço</w:t>
+      </w:r>
+    </w:p>
+    <w:p>
+      <w:r>
+        <w:t>O response retorna 4 status</w:t>
+      </w:r>
+    </w:p>
     <w:p/>
     <w:p/>
     <w:p/>
@@ -19178,6 +19515,29 @@
       <w:contextualSpacing/>
     </w:pPr>
   </w:style>
+  <w:style w:type="character" w:styleId="Hyperlink">
+    <w:name w:val="Hyperlink"/>
+    <w:basedOn w:val="Fontepargpadro"/>
+    <w:uiPriority w:val="99"/>
+    <w:unhideWhenUsed/>
+    <w:rsid w:val="00676CE6"/>
+    <w:rPr>
+      <w:color w:val="0563C1" w:themeColor="hyperlink"/>
+      <w:u w:val="single"/>
+    </w:rPr>
+  </w:style>
+  <w:style w:type="character" w:styleId="MenoPendente">
+    <w:name w:val="Unresolved Mention"/>
+    <w:basedOn w:val="Fontepargpadro"/>
+    <w:uiPriority w:val="99"/>
+    <w:semiHidden/>
+    <w:unhideWhenUsed/>
+    <w:rsid w:val="00676CE6"/>
+    <w:rPr>
+      <w:color w:val="605E5C"/>
+      <w:shd w:val="clear" w:color="auto" w:fill="E1DFDD"/>
+    </w:rPr>
+  </w:style>
 </w:styles>
 </file>
 

</xml_diff>